<commit_message>
update account-setting.html,checkout-confirm.html,cart.html,header.html, login.html,register.html,history-shopping.html,product-card-fragment.html,product-list.html,product-detail.html, entity category,product,customer,users , add gmail-otp(register), add Cloudinary (save avartar,image), payment PayPal, update valid user
</commit_message>
<xml_diff>
--- a/Project/ShopNuocHoa/document/HƯỚNG DẪN TẢI NGROK VÀ CÁCH THANH TOÁN VNPAY.docx
+++ b/Project/ShopNuocHoa/document/HƯỚNG DẪN TẢI NGROK VÀ CÁCH THANH TOÁN VNPAY.docx
@@ -614,6 +614,7 @@
       </w:pPr>
       <w:r>
         <w:rPr>
+          <w:noProof/>
           <w:lang w:val="en-US"/>
         </w:rPr>
         <w:lastRenderedPageBreak/>
@@ -749,6 +750,7 @@
       </w:pPr>
       <w:r>
         <w:rPr>
+          <w:noProof/>
           <w:lang w:val="en-US"/>
         </w:rPr>
         <w:lastRenderedPageBreak/>
@@ -831,6 +833,7 @@
       </w:pPr>
       <w:r>
         <w:rPr>
+          <w:noProof/>
           <w:lang w:val="en-US"/>
         </w:rPr>
         <w:drawing>
@@ -899,6 +902,7 @@
       </w:pPr>
       <w:r>
         <w:rPr>
+          <w:noProof/>
           <w:lang w:val="en-US"/>
         </w:rPr>
         <w:drawing>
@@ -1002,6 +1006,7 @@
       </w:pPr>
       <w:r>
         <w:rPr>
+          <w:noProof/>
           <w:lang w:val="en-US"/>
         </w:rPr>
         <w:drawing>
@@ -1080,6 +1085,7 @@
       </w:pPr>
       <w:r>
         <w:rPr>
+          <w:noProof/>
           <w:lang w:val="en-US"/>
         </w:rPr>
         <w:lastRenderedPageBreak/>
@@ -1159,6 +1165,7 @@
       </w:pPr>
       <w:r>
         <w:rPr>
+          <w:noProof/>
           <w:lang w:val="en-US"/>
         </w:rPr>
         <w:drawing>
@@ -1248,6 +1255,7 @@
       </w:pPr>
       <w:r>
         <w:rPr>
+          <w:noProof/>
           <w:lang w:val="en-US"/>
         </w:rPr>
         <w:drawing>
@@ -1318,6 +1326,7 @@
       </w:pPr>
       <w:r>
         <w:rPr>
+          <w:noProof/>
           <w:lang w:val="en-US"/>
         </w:rPr>
         <w:drawing>
@@ -1385,6 +1394,85 @@
           <w:lang w:val="en-US"/>
         </w:rPr>
       </w:pPr>
+    </w:p>
+    <w:p>
+      <w:pPr>
+        <w:pStyle w:val="ListParagraph"/>
+        <w:numPr>
+          <w:ilvl w:val="0"/>
+          <w:numId w:val="5"/>
+        </w:numPr>
+        <w:rPr>
+          <w:lang w:val="en-US"/>
+        </w:rPr>
+      </w:pPr>
+      <w:r>
+        <w:rPr>
+          <w:lang w:val="en-US"/>
+        </w:rPr>
+        <w:t>PAYPAL</w:t>
+      </w:r>
+    </w:p>
+    <w:p>
+      <w:pPr>
+        <w:rPr>
+          <w:lang w:val="en-US"/>
+        </w:rPr>
+      </w:pPr>
+    </w:p>
+    <w:p>
+      <w:pPr>
+        <w:pStyle w:val="ListParagraph"/>
+        <w:rPr>
+          <w:lang w:val="en-US"/>
+        </w:rPr>
+      </w:pPr>
+      <w:r>
+        <w:rPr>
+          <w:lang w:val="en-US"/>
+        </w:rPr>
+        <w:br/>
+      </w:r>
+      <w:r>
+        <w:rPr>
+          <w:lang w:val="en-US"/>
+        </w:rPr>
+        <w:drawing>
+          <wp:inline distT="0" distB="0" distL="0" distR="0" wp14:anchorId="30BAF524" wp14:editId="542DDBC1">
+            <wp:extent cx="5943600" cy="1576070"/>
+            <wp:effectExtent l="0" t="0" r="0" b="5080"/>
+            <wp:docPr id="2005996752" name="Picture 1" descr="A screenshot of a computer&#10;&#10;AI-generated content may be incorrect."/>
+            <wp:cNvGraphicFramePr>
+              <a:graphicFrameLocks xmlns:a="http://schemas.openxmlformats.org/drawingml/2006/main" noChangeAspect="1"/>
+            </wp:cNvGraphicFramePr>
+            <a:graphic xmlns:a="http://schemas.openxmlformats.org/drawingml/2006/main">
+              <a:graphicData uri="http://schemas.openxmlformats.org/drawingml/2006/picture">
+                <pic:pic xmlns:pic="http://schemas.openxmlformats.org/drawingml/2006/picture">
+                  <pic:nvPicPr>
+                    <pic:cNvPr id="2005996752" name="Picture 1" descr="A screenshot of a computer&#10;&#10;AI-generated content may be incorrect."/>
+                    <pic:cNvPicPr/>
+                  </pic:nvPicPr>
+                  <pic:blipFill>
+                    <a:blip r:embed="rId16"/>
+                    <a:stretch>
+                      <a:fillRect/>
+                    </a:stretch>
+                  </pic:blipFill>
+                  <pic:spPr>
+                    <a:xfrm>
+                      <a:off x="0" y="0"/>
+                      <a:ext cx="5943600" cy="1576070"/>
+                    </a:xfrm>
+                    <a:prstGeom prst="rect">
+                      <a:avLst/>
+                    </a:prstGeom>
+                  </pic:spPr>
+                </pic:pic>
+              </a:graphicData>
+            </a:graphic>
+          </wp:inline>
+        </w:drawing>
+      </w:r>
     </w:p>
     <w:p>
       <w:pPr>
@@ -2546,6 +2634,7 @@
   <w:style w:type="character" w:default="1" w:styleId="DefaultParagraphFont">
     <w:name w:val="Default Paragraph Font"/>
     <w:uiPriority w:val="1"/>
+    <w:semiHidden/>
     <w:unhideWhenUsed/>
   </w:style>
   <w:style w:type="table" w:default="1" w:styleId="TableNormal">

</xml_diff>